<commit_message>
git.docx up to bug/feature
</commit_message>
<xml_diff>
--- a/git.docx
+++ b/git.docx
@@ -493,7 +493,7 @@
           <w:rFonts w:hint="eastAsia"/>
           <w:lang w:val="en-US" w:eastAsia="zh-CN"/>
         </w:rPr>
-        <w:t>Git chechout -- readme.txt:撤销未add到stage的修改</w:t>
+        <w:t>Git checkout -- readme.txt:撤销未add到stage的修改</w:t>
       </w:r>
     </w:p>
     <w:p>
@@ -553,598 +553,1079 @@
           <w:rFonts w:hint="eastAsia"/>
           <w:lang w:val="en-US" w:eastAsia="zh-CN"/>
         </w:rPr>
-        <w:t>(12.13和之前版本回溯的区别：并没有提交就发现有问题，想回到上一次编辑的内容)</w:t>
-      </w:r>
-    </w:p>
-    <w:p>
-      <w:pPr>
-        <w:numPr>
-          <w:ilvl w:val="0"/>
-          <w:numId w:val="0"/>
-        </w:numPr>
-        <w:rPr>
-          <w:rFonts w:hint="eastAsia"/>
-          <w:lang w:val="en-US" w:eastAsia="zh-CN"/>
-        </w:rPr>
-      </w:pPr>
-      <w:r>
-        <w:rPr>
-          <w:rFonts w:hint="eastAsia"/>
-          <w:lang w:val="en-US" w:eastAsia="zh-CN"/>
-        </w:rPr>
-        <w:t>场景1：当你改乱了工作区某个文件的内容，想直接丢弃工作区的修改时，用命令git checkout -- file。</w:t>
-      </w:r>
-    </w:p>
-    <w:p>
-      <w:pPr>
-        <w:numPr>
-          <w:ilvl w:val="0"/>
-          <w:numId w:val="0"/>
-        </w:numPr>
-        <w:rPr>
-          <w:rFonts w:hint="eastAsia"/>
-          <w:lang w:val="en-US" w:eastAsia="zh-CN"/>
-        </w:rPr>
-      </w:pPr>
-    </w:p>
-    <w:p>
-      <w:pPr>
-        <w:numPr>
-          <w:ilvl w:val="0"/>
-          <w:numId w:val="0"/>
-        </w:numPr>
-        <w:rPr>
-          <w:rFonts w:hint="eastAsia"/>
-          <w:lang w:val="en-US" w:eastAsia="zh-CN"/>
-        </w:rPr>
-      </w:pPr>
-      <w:r>
-        <w:rPr>
-          <w:rFonts w:hint="eastAsia"/>
-          <w:lang w:val="en-US" w:eastAsia="zh-CN"/>
-        </w:rPr>
-        <w:t>场景2：当你不但改乱了工作区某个文件的内容，还添加到了暂存区时，想丢弃修改，分两步，第一步用命令git reset HEAD file，就回到了场景1，第二步按场景1操作。</w:t>
-      </w:r>
-    </w:p>
-    <w:p>
-      <w:pPr>
-        <w:numPr>
-          <w:ilvl w:val="0"/>
-          <w:numId w:val="0"/>
-        </w:numPr>
-        <w:rPr>
-          <w:rFonts w:hint="eastAsia"/>
-          <w:lang w:val="en-US" w:eastAsia="zh-CN"/>
-        </w:rPr>
-      </w:pPr>
-    </w:p>
-    <w:p>
-      <w:pPr>
-        <w:numPr>
-          <w:ilvl w:val="0"/>
-          <w:numId w:val="0"/>
-        </w:numPr>
-        <w:rPr>
-          <w:rFonts w:hint="eastAsia"/>
-          <w:lang w:val="en-US" w:eastAsia="zh-CN"/>
-        </w:rPr>
-      </w:pPr>
-      <w:r>
-        <w:rPr>
-          <w:rFonts w:hint="eastAsia"/>
-          <w:lang w:val="en-US" w:eastAsia="zh-CN"/>
-        </w:rPr>
-        <w:t>场景3：已经提交了不合适的修改到版本库时，想要撤销本次提交，参考版本回退一节，不过前提是没有推送到远程库。</w:t>
-      </w:r>
-    </w:p>
-    <w:p>
-      <w:pPr>
-        <w:numPr>
-          <w:ilvl w:val="0"/>
-          <w:numId w:val="0"/>
-        </w:numPr>
-        <w:rPr>
-          <w:rFonts w:hint="eastAsia"/>
-          <w:lang w:val="en-US" w:eastAsia="zh-CN"/>
-        </w:rPr>
-      </w:pPr>
-      <w:r>
-        <w:rPr>
-          <w:rFonts w:hint="eastAsia"/>
-          <w:lang w:val="en-US" w:eastAsia="zh-CN"/>
-        </w:rPr>
-        <w:t>删除文件：</w:t>
-      </w:r>
-    </w:p>
-    <w:p>
-      <w:pPr>
-        <w:numPr>
-          <w:ilvl w:val="0"/>
-          <w:numId w:val="0"/>
-        </w:numPr>
-        <w:rPr>
-          <w:rFonts w:hint="eastAsia"/>
-          <w:lang w:val="en-US" w:eastAsia="zh-CN"/>
-        </w:rPr>
-      </w:pPr>
-      <w:r>
-        <w:rPr>
-          <w:rFonts w:hint="eastAsia"/>
-          <w:lang w:val="en-US" w:eastAsia="zh-CN"/>
-        </w:rPr>
-        <w:t>1.提交删除的修改</w:t>
-      </w:r>
-    </w:p>
-    <w:p>
-      <w:pPr>
-        <w:numPr>
-          <w:ilvl w:val="0"/>
-          <w:numId w:val="0"/>
-        </w:numPr>
-        <w:rPr>
-          <w:rFonts w:hint="eastAsia"/>
-          <w:lang w:val="en-US" w:eastAsia="zh-CN"/>
-        </w:rPr>
-      </w:pPr>
-      <w:r>
-        <w:rPr>
-          <w:rFonts w:hint="eastAsia"/>
-          <w:lang w:val="en-US" w:eastAsia="zh-CN"/>
-        </w:rPr>
-        <w:t>git rm test.txt</w:t>
-      </w:r>
-    </w:p>
-    <w:p>
-      <w:pPr>
-        <w:numPr>
-          <w:ilvl w:val="0"/>
-          <w:numId w:val="0"/>
-        </w:numPr>
-        <w:rPr>
-          <w:rFonts w:hint="eastAsia"/>
-          <w:lang w:val="en-US" w:eastAsia="zh-CN"/>
-        </w:rPr>
-      </w:pPr>
-      <w:r>
-        <w:rPr>
-          <w:rFonts w:hint="eastAsia"/>
-          <w:lang w:val="en-US" w:eastAsia="zh-CN"/>
-        </w:rPr>
-        <w:t xml:space="preserve">git commit -m </w:t>
-      </w:r>
-      <w:r>
-        <w:rPr>
-          <w:rFonts w:hint="default"/>
-          <w:lang w:val="en-US" w:eastAsia="zh-CN"/>
-        </w:rPr>
-        <w:t>”</w:t>
-      </w:r>
-      <w:r>
-        <w:rPr>
-          <w:rFonts w:hint="eastAsia"/>
-          <w:lang w:val="en-US" w:eastAsia="zh-CN"/>
-        </w:rPr>
-        <w:t>remove test.txt</w:t>
-      </w:r>
-      <w:r>
-        <w:rPr>
-          <w:rFonts w:hint="default"/>
-          <w:lang w:val="en-US" w:eastAsia="zh-CN"/>
-        </w:rPr>
-        <w:t>”</w:t>
-      </w:r>
-    </w:p>
-    <w:p>
-      <w:pPr>
-        <w:numPr>
-          <w:ilvl w:val="0"/>
-          <w:numId w:val="3"/>
-        </w:numPr>
-        <w:rPr>
-          <w:rFonts w:hint="eastAsia"/>
-          <w:lang w:val="en-US" w:eastAsia="zh-CN"/>
-        </w:rPr>
-      </w:pPr>
-      <w:r>
-        <w:rPr>
-          <w:rFonts w:hint="eastAsia"/>
-          <w:lang w:val="en-US" w:eastAsia="zh-CN"/>
-        </w:rPr>
-        <w:t>撤回删除:</w:t>
-      </w:r>
-    </w:p>
-    <w:p>
-      <w:pPr>
-        <w:numPr>
-          <w:ilvl w:val="0"/>
-          <w:numId w:val="0"/>
-        </w:numPr>
-        <w:rPr>
-          <w:rFonts w:hint="eastAsia"/>
-          <w:lang w:val="en-US" w:eastAsia="zh-CN"/>
-        </w:rPr>
-      </w:pPr>
-      <w:r>
-        <w:rPr>
-          <w:rFonts w:hint="eastAsia"/>
-          <w:lang w:val="en-US" w:eastAsia="zh-CN"/>
-        </w:rPr>
-        <w:t>git checkout -- test.txt（事实上checkout就是将工作区的文件恢复到版本库里的版本）</w:t>
-      </w:r>
-    </w:p>
-    <w:p>
-      <w:pPr>
-        <w:numPr>
-          <w:ilvl w:val="0"/>
-          <w:numId w:val="0"/>
-        </w:numPr>
-        <w:rPr>
-          <w:rFonts w:hint="eastAsia"/>
-          <w:lang w:val="en-US" w:eastAsia="zh-CN"/>
-        </w:rPr>
-      </w:pPr>
-    </w:p>
-    <w:p>
-      <w:pPr>
-        <w:numPr>
-          <w:ilvl w:val="0"/>
-          <w:numId w:val="0"/>
-        </w:numPr>
-        <w:rPr>
-          <w:rFonts w:hint="eastAsia"/>
-          <w:lang w:val="en-US" w:eastAsia="zh-CN"/>
-        </w:rPr>
-      </w:pPr>
-      <w:r>
-        <w:rPr>
-          <w:rFonts w:hint="eastAsia"/>
-          <w:lang w:val="en-US" w:eastAsia="zh-CN"/>
-        </w:rPr>
-        <w:t>GitHub：</w:t>
-      </w:r>
-    </w:p>
-    <w:p>
-      <w:pPr>
-        <w:numPr>
-          <w:ilvl w:val="0"/>
-          <w:numId w:val="0"/>
-        </w:numPr>
-        <w:rPr>
-          <w:rFonts w:hint="eastAsia"/>
-          <w:lang w:val="en-US" w:eastAsia="zh-CN"/>
-        </w:rPr>
-      </w:pPr>
-      <w:r>
-        <w:rPr>
-          <w:rFonts w:hint="eastAsia"/>
-          <w:lang w:val="en-US" w:eastAsia="zh-CN"/>
-        </w:rPr>
-        <w:t>要关联一个远程库，使用命令git remote add origin git@server-name:path/repo-name.git；</w:t>
-      </w:r>
-    </w:p>
-    <w:p>
-      <w:pPr>
-        <w:numPr>
-          <w:ilvl w:val="0"/>
-          <w:numId w:val="0"/>
-        </w:numPr>
-        <w:rPr>
-          <w:rFonts w:hint="eastAsia"/>
-          <w:lang w:val="en-US" w:eastAsia="zh-CN"/>
-        </w:rPr>
-      </w:pPr>
-    </w:p>
-    <w:p>
-      <w:pPr>
-        <w:numPr>
-          <w:ilvl w:val="0"/>
-          <w:numId w:val="0"/>
-        </w:numPr>
-        <w:rPr>
-          <w:rFonts w:hint="eastAsia"/>
-          <w:lang w:val="en-US" w:eastAsia="zh-CN"/>
-        </w:rPr>
-      </w:pPr>
-      <w:r>
-        <w:rPr>
-          <w:rFonts w:hint="eastAsia"/>
-          <w:lang w:val="en-US" w:eastAsia="zh-CN"/>
-        </w:rPr>
-        <w:t>关联后，使用命令git push -u origin master第一次推送master分支的所有内容；</w:t>
-      </w:r>
-    </w:p>
-    <w:p>
-      <w:pPr>
-        <w:numPr>
-          <w:ilvl w:val="0"/>
-          <w:numId w:val="0"/>
-        </w:numPr>
-        <w:rPr>
-          <w:rFonts w:hint="eastAsia"/>
-          <w:lang w:val="en-US" w:eastAsia="zh-CN"/>
-        </w:rPr>
-      </w:pPr>
-    </w:p>
-    <w:p>
-      <w:pPr>
-        <w:numPr>
-          <w:ilvl w:val="0"/>
-          <w:numId w:val="0"/>
-        </w:numPr>
-        <w:rPr>
-          <w:rFonts w:hint="eastAsia"/>
-          <w:lang w:val="en-US" w:eastAsia="zh-CN"/>
-        </w:rPr>
-      </w:pPr>
-      <w:r>
-        <w:rPr>
-          <w:rFonts w:hint="eastAsia"/>
-          <w:lang w:val="en-US" w:eastAsia="zh-CN"/>
-        </w:rPr>
-        <w:t>此后，每次本地提交后，只要有必要，就可以使用命令git push origin master推送最新修改；</w:t>
-      </w:r>
-    </w:p>
-    <w:p>
-      <w:pPr>
-        <w:numPr>
-          <w:ilvl w:val="0"/>
-          <w:numId w:val="0"/>
-        </w:numPr>
-        <w:rPr>
-          <w:rFonts w:hint="eastAsia"/>
-          <w:lang w:val="en-US" w:eastAsia="zh-CN"/>
-        </w:rPr>
-      </w:pPr>
-    </w:p>
-    <w:p>
-      <w:pPr>
-        <w:numPr>
-          <w:ilvl w:val="0"/>
-          <w:numId w:val="0"/>
-        </w:numPr>
-        <w:rPr>
-          <w:rFonts w:hint="eastAsia"/>
-          <w:lang w:val="en-US" w:eastAsia="zh-CN"/>
-        </w:rPr>
-      </w:pPr>
-      <w:r>
-        <w:rPr>
-          <w:rFonts w:hint="eastAsia"/>
-          <w:lang w:val="en-US" w:eastAsia="zh-CN"/>
-        </w:rPr>
-        <w:t>分布式版本系统的最大好处之一是在本地工作完全不需要考虑远程库的存在，也就是有没有联网都可以正常工作，而SVN在没有联网的时候是拒绝干活的！当有网络的时候，再把本地提交推送一下就完成了同步，真是太方便了！</w:t>
-      </w:r>
-    </w:p>
-    <w:p>
-      <w:pPr>
-        <w:numPr>
-          <w:ilvl w:val="0"/>
-          <w:numId w:val="0"/>
-        </w:numPr>
-        <w:rPr>
-          <w:rFonts w:hint="eastAsia"/>
-          <w:lang w:val="en-US" w:eastAsia="zh-CN"/>
-        </w:rPr>
-      </w:pPr>
-    </w:p>
-    <w:p>
-      <w:pPr>
-        <w:numPr>
-          <w:ilvl w:val="0"/>
-          <w:numId w:val="0"/>
-        </w:numPr>
-        <w:rPr>
-          <w:rFonts w:hint="eastAsia"/>
-          <w:lang w:val="en-US" w:eastAsia="zh-CN"/>
-        </w:rPr>
-      </w:pPr>
-      <w:r>
-        <w:rPr>
-          <w:rFonts w:hint="eastAsia"/>
-          <w:lang w:val="en-US" w:eastAsia="zh-CN"/>
-        </w:rPr>
-        <w:t>Git鼓励大量使用分支：</w:t>
-      </w:r>
-    </w:p>
-    <w:p>
-      <w:pPr>
-        <w:numPr>
-          <w:ilvl w:val="0"/>
-          <w:numId w:val="0"/>
-        </w:numPr>
-        <w:rPr>
-          <w:rFonts w:hint="eastAsia"/>
-          <w:lang w:val="en-US" w:eastAsia="zh-CN"/>
-        </w:rPr>
-      </w:pPr>
-    </w:p>
-    <w:p>
-      <w:pPr>
-        <w:numPr>
-          <w:ilvl w:val="0"/>
-          <w:numId w:val="0"/>
-        </w:numPr>
-        <w:rPr>
-          <w:rFonts w:hint="eastAsia"/>
-          <w:lang w:val="en-US" w:eastAsia="zh-CN"/>
-        </w:rPr>
-      </w:pPr>
-      <w:r>
-        <w:rPr>
-          <w:rFonts w:hint="eastAsia"/>
-          <w:lang w:val="en-US" w:eastAsia="zh-CN"/>
-        </w:rPr>
-        <w:t>查看分支：git branch</w:t>
-      </w:r>
-    </w:p>
-    <w:p>
-      <w:pPr>
-        <w:numPr>
-          <w:ilvl w:val="0"/>
-          <w:numId w:val="0"/>
-        </w:numPr>
-        <w:rPr>
-          <w:rFonts w:hint="eastAsia"/>
-          <w:lang w:val="en-US" w:eastAsia="zh-CN"/>
-        </w:rPr>
-      </w:pPr>
-    </w:p>
-    <w:p>
-      <w:pPr>
-        <w:numPr>
-          <w:ilvl w:val="0"/>
-          <w:numId w:val="0"/>
-        </w:numPr>
-        <w:rPr>
-          <w:rFonts w:hint="eastAsia"/>
-          <w:lang w:val="en-US" w:eastAsia="zh-CN"/>
-        </w:rPr>
-      </w:pPr>
-      <w:r>
-        <w:rPr>
-          <w:rFonts w:hint="eastAsia"/>
-          <w:lang w:val="en-US" w:eastAsia="zh-CN"/>
-        </w:rPr>
-        <w:t>创建分支：git branch &lt;name&gt;</w:t>
-      </w:r>
-    </w:p>
-    <w:p>
-      <w:pPr>
-        <w:numPr>
-          <w:ilvl w:val="0"/>
-          <w:numId w:val="0"/>
-        </w:numPr>
-        <w:rPr>
-          <w:rFonts w:hint="eastAsia"/>
-          <w:lang w:val="en-US" w:eastAsia="zh-CN"/>
-        </w:rPr>
-      </w:pPr>
-    </w:p>
-    <w:p>
-      <w:pPr>
-        <w:numPr>
-          <w:ilvl w:val="0"/>
-          <w:numId w:val="0"/>
-        </w:numPr>
-        <w:rPr>
-          <w:rFonts w:hint="eastAsia"/>
-          <w:lang w:val="en-US" w:eastAsia="zh-CN"/>
-        </w:rPr>
-      </w:pPr>
-      <w:r>
-        <w:rPr>
-          <w:rFonts w:hint="eastAsia"/>
-          <w:lang w:val="en-US" w:eastAsia="zh-CN"/>
-        </w:rPr>
-        <w:t>切换分支：git checkout &lt;name&gt;</w:t>
-      </w:r>
-    </w:p>
-    <w:p>
-      <w:pPr>
-        <w:numPr>
-          <w:ilvl w:val="0"/>
-          <w:numId w:val="0"/>
-        </w:numPr>
-        <w:rPr>
-          <w:rFonts w:hint="eastAsia"/>
-          <w:lang w:val="en-US" w:eastAsia="zh-CN"/>
-        </w:rPr>
-      </w:pPr>
-    </w:p>
-    <w:p>
-      <w:pPr>
-        <w:numPr>
-          <w:ilvl w:val="0"/>
-          <w:numId w:val="0"/>
-        </w:numPr>
-        <w:rPr>
-          <w:rFonts w:hint="eastAsia"/>
-          <w:lang w:val="en-US" w:eastAsia="zh-CN"/>
-        </w:rPr>
-      </w:pPr>
-      <w:r>
-        <w:rPr>
-          <w:rFonts w:hint="eastAsia"/>
-          <w:lang w:val="en-US" w:eastAsia="zh-CN"/>
-        </w:rPr>
-        <w:t>创建+切换分支：git checkout -b &lt;name&gt;</w:t>
-      </w:r>
-    </w:p>
-    <w:p>
-      <w:pPr>
-        <w:numPr>
-          <w:ilvl w:val="0"/>
-          <w:numId w:val="0"/>
-        </w:numPr>
-        <w:rPr>
-          <w:rFonts w:hint="eastAsia"/>
-          <w:lang w:val="en-US" w:eastAsia="zh-CN"/>
-        </w:rPr>
-      </w:pPr>
-    </w:p>
-    <w:p>
-      <w:pPr>
-        <w:numPr>
-          <w:ilvl w:val="0"/>
-          <w:numId w:val="0"/>
-        </w:numPr>
-        <w:rPr>
-          <w:rFonts w:hint="eastAsia"/>
-          <w:lang w:val="en-US" w:eastAsia="zh-CN"/>
-        </w:rPr>
-      </w:pPr>
-      <w:r>
-        <w:rPr>
-          <w:rFonts w:hint="eastAsia"/>
-          <w:lang w:val="en-US" w:eastAsia="zh-CN"/>
-        </w:rPr>
-        <w:t>合并某分支到当前分支：git merge &lt;name&gt;</w:t>
-      </w:r>
-    </w:p>
-    <w:p>
-      <w:pPr>
-        <w:numPr>
-          <w:ilvl w:val="0"/>
-          <w:numId w:val="0"/>
-        </w:numPr>
-        <w:rPr>
-          <w:rFonts w:hint="eastAsia"/>
-          <w:lang w:val="en-US" w:eastAsia="zh-CN"/>
-        </w:rPr>
-      </w:pPr>
-    </w:p>
-    <w:p>
-      <w:pPr>
-        <w:numPr>
-          <w:ilvl w:val="0"/>
-          <w:numId w:val="0"/>
-        </w:numPr>
-        <w:rPr>
-          <w:rFonts w:hint="eastAsia"/>
-          <w:lang w:val="en-US" w:eastAsia="zh-CN"/>
-        </w:rPr>
-      </w:pPr>
-      <w:r>
-        <w:rPr>
-          <w:rFonts w:hint="eastAsia"/>
-          <w:lang w:val="en-US" w:eastAsia="zh-CN"/>
-        </w:rPr>
-        <w:t>删除分支：git branch -d &lt;name&gt;</w:t>
-      </w:r>
-    </w:p>
-    <w:p>
-      <w:pPr>
-        <w:numPr>
-          <w:ilvl w:val="0"/>
-          <w:numId w:val="0"/>
-        </w:numPr>
-        <w:rPr>
-          <w:rFonts w:hint="eastAsia"/>
-          <w:lang w:val="en-US" w:eastAsia="zh-CN"/>
-        </w:rPr>
-      </w:pPr>
+        <w:t>(12.13和之前版本回溯的区别</w:t>
+      </w:r>
       <w:bookmarkStart w:id="0" w:name="_GoBack"/>
       <w:bookmarkEnd w:id="0"/>
+      <w:r>
+        <w:rPr>
+          <w:rFonts w:hint="eastAsia"/>
+          <w:lang w:val="en-US" w:eastAsia="zh-CN"/>
+        </w:rPr>
+        <w:t>：并没有提交就发现有问题，想回到上一次编辑的内容)</w:t>
+      </w:r>
+    </w:p>
+    <w:p>
+      <w:pPr>
+        <w:numPr>
+          <w:ilvl w:val="0"/>
+          <w:numId w:val="0"/>
+        </w:numPr>
+        <w:rPr>
+          <w:rFonts w:hint="eastAsia"/>
+          <w:lang w:val="en-US" w:eastAsia="zh-CN"/>
+        </w:rPr>
+      </w:pPr>
+      <w:r>
+        <w:rPr>
+          <w:rFonts w:hint="eastAsia"/>
+          <w:lang w:val="en-US" w:eastAsia="zh-CN"/>
+        </w:rPr>
+        <w:t>场景1：当你改乱了工作区某个文件的内容，想直接丢弃工作区的修改时，用命令git checkout -- file。</w:t>
+      </w:r>
+    </w:p>
+    <w:p>
+      <w:pPr>
+        <w:numPr>
+          <w:ilvl w:val="0"/>
+          <w:numId w:val="0"/>
+        </w:numPr>
+        <w:rPr>
+          <w:rFonts w:hint="eastAsia"/>
+          <w:lang w:val="en-US" w:eastAsia="zh-CN"/>
+        </w:rPr>
+      </w:pPr>
+    </w:p>
+    <w:p>
+      <w:pPr>
+        <w:numPr>
+          <w:ilvl w:val="0"/>
+          <w:numId w:val="0"/>
+        </w:numPr>
+        <w:rPr>
+          <w:rFonts w:hint="eastAsia"/>
+          <w:lang w:val="en-US" w:eastAsia="zh-CN"/>
+        </w:rPr>
+      </w:pPr>
+      <w:r>
+        <w:rPr>
+          <w:rFonts w:hint="eastAsia"/>
+          <w:lang w:val="en-US" w:eastAsia="zh-CN"/>
+        </w:rPr>
+        <w:t>场景2：当你不但改乱了工作区某个文件的内容，还添加到了暂存区时，想丢弃修改，分两步，第一步用命令git reset HEAD file，就回到了场景1，第二步按场景1操作。</w:t>
+      </w:r>
+    </w:p>
+    <w:p>
+      <w:pPr>
+        <w:numPr>
+          <w:ilvl w:val="0"/>
+          <w:numId w:val="0"/>
+        </w:numPr>
+        <w:rPr>
+          <w:rFonts w:hint="eastAsia"/>
+          <w:lang w:val="en-US" w:eastAsia="zh-CN"/>
+        </w:rPr>
+      </w:pPr>
+    </w:p>
+    <w:p>
+      <w:pPr>
+        <w:numPr>
+          <w:ilvl w:val="0"/>
+          <w:numId w:val="0"/>
+        </w:numPr>
+        <w:rPr>
+          <w:rFonts w:hint="eastAsia"/>
+          <w:lang w:val="en-US" w:eastAsia="zh-CN"/>
+        </w:rPr>
+      </w:pPr>
+      <w:r>
+        <w:rPr>
+          <w:rFonts w:hint="eastAsia"/>
+          <w:lang w:val="en-US" w:eastAsia="zh-CN"/>
+        </w:rPr>
+        <w:t>场景3：已经提交了不合适的修改到版本库时，想要撤销本次提交，参考版本回退一节，不过前提是没有推送到远程库。</w:t>
+      </w:r>
+    </w:p>
+    <w:p>
+      <w:pPr>
+        <w:numPr>
+          <w:ilvl w:val="0"/>
+          <w:numId w:val="0"/>
+        </w:numPr>
+        <w:rPr>
+          <w:rFonts w:hint="eastAsia"/>
+          <w:lang w:val="en-US" w:eastAsia="zh-CN"/>
+        </w:rPr>
+      </w:pPr>
+      <w:r>
+        <w:rPr>
+          <w:rFonts w:hint="eastAsia"/>
+          <w:lang w:val="en-US" w:eastAsia="zh-CN"/>
+        </w:rPr>
+        <w:t>删除文件：</w:t>
+      </w:r>
+    </w:p>
+    <w:p>
+      <w:pPr>
+        <w:numPr>
+          <w:ilvl w:val="0"/>
+          <w:numId w:val="0"/>
+        </w:numPr>
+        <w:rPr>
+          <w:rFonts w:hint="eastAsia"/>
+          <w:lang w:val="en-US" w:eastAsia="zh-CN"/>
+        </w:rPr>
+      </w:pPr>
+      <w:r>
+        <w:rPr>
+          <w:rFonts w:hint="eastAsia"/>
+          <w:lang w:val="en-US" w:eastAsia="zh-CN"/>
+        </w:rPr>
+        <w:t>1.提交删除的修改</w:t>
+      </w:r>
+    </w:p>
+    <w:p>
+      <w:pPr>
+        <w:numPr>
+          <w:ilvl w:val="0"/>
+          <w:numId w:val="0"/>
+        </w:numPr>
+        <w:rPr>
+          <w:rFonts w:hint="eastAsia"/>
+          <w:lang w:val="en-US" w:eastAsia="zh-CN"/>
+        </w:rPr>
+      </w:pPr>
+      <w:r>
+        <w:rPr>
+          <w:rFonts w:hint="eastAsia"/>
+          <w:lang w:val="en-US" w:eastAsia="zh-CN"/>
+        </w:rPr>
+        <w:t>git rm test.txt</w:t>
+      </w:r>
+    </w:p>
+    <w:p>
+      <w:pPr>
+        <w:numPr>
+          <w:ilvl w:val="0"/>
+          <w:numId w:val="0"/>
+        </w:numPr>
+        <w:rPr>
+          <w:rFonts w:hint="eastAsia"/>
+          <w:lang w:val="en-US" w:eastAsia="zh-CN"/>
+        </w:rPr>
+      </w:pPr>
+      <w:r>
+        <w:rPr>
+          <w:rFonts w:hint="eastAsia"/>
+          <w:lang w:val="en-US" w:eastAsia="zh-CN"/>
+        </w:rPr>
+        <w:t xml:space="preserve">git commit -m </w:t>
+      </w:r>
+      <w:r>
+        <w:rPr>
+          <w:rFonts w:hint="default"/>
+          <w:lang w:val="en-US" w:eastAsia="zh-CN"/>
+        </w:rPr>
+        <w:t>”</w:t>
+      </w:r>
+      <w:r>
+        <w:rPr>
+          <w:rFonts w:hint="eastAsia"/>
+          <w:lang w:val="en-US" w:eastAsia="zh-CN"/>
+        </w:rPr>
+        <w:t>remove test.txt</w:t>
+      </w:r>
+      <w:r>
+        <w:rPr>
+          <w:rFonts w:hint="default"/>
+          <w:lang w:val="en-US" w:eastAsia="zh-CN"/>
+        </w:rPr>
+        <w:t>”</w:t>
+      </w:r>
+    </w:p>
+    <w:p>
+      <w:pPr>
+        <w:numPr>
+          <w:ilvl w:val="0"/>
+          <w:numId w:val="3"/>
+        </w:numPr>
+        <w:rPr>
+          <w:rFonts w:hint="eastAsia"/>
+          <w:lang w:val="en-US" w:eastAsia="zh-CN"/>
+        </w:rPr>
+      </w:pPr>
+      <w:r>
+        <w:rPr>
+          <w:rFonts w:hint="eastAsia"/>
+          <w:lang w:val="en-US" w:eastAsia="zh-CN"/>
+        </w:rPr>
+        <w:t>撤回删除:</w:t>
+      </w:r>
+    </w:p>
+    <w:p>
+      <w:pPr>
+        <w:numPr>
+          <w:ilvl w:val="0"/>
+          <w:numId w:val="0"/>
+        </w:numPr>
+        <w:rPr>
+          <w:rFonts w:hint="eastAsia"/>
+          <w:lang w:val="en-US" w:eastAsia="zh-CN"/>
+        </w:rPr>
+      </w:pPr>
+      <w:r>
+        <w:rPr>
+          <w:rFonts w:hint="eastAsia"/>
+          <w:lang w:val="en-US" w:eastAsia="zh-CN"/>
+        </w:rPr>
+        <w:t>git checkout -- test.txt（事实上checkout就是将工作区的文件恢复到版本库里的版本）</w:t>
+      </w:r>
+    </w:p>
+    <w:p>
+      <w:pPr>
+        <w:numPr>
+          <w:ilvl w:val="0"/>
+          <w:numId w:val="0"/>
+        </w:numPr>
+        <w:rPr>
+          <w:rFonts w:hint="eastAsia"/>
+          <w:lang w:val="en-US" w:eastAsia="zh-CN"/>
+        </w:rPr>
+      </w:pPr>
+    </w:p>
+    <w:p>
+      <w:pPr>
+        <w:numPr>
+          <w:ilvl w:val="0"/>
+          <w:numId w:val="0"/>
+        </w:numPr>
+        <w:rPr>
+          <w:rFonts w:hint="eastAsia"/>
+          <w:lang w:val="en-US" w:eastAsia="zh-CN"/>
+        </w:rPr>
+      </w:pPr>
+      <w:r>
+        <w:rPr>
+          <w:rFonts w:hint="eastAsia"/>
+          <w:lang w:val="en-US" w:eastAsia="zh-CN"/>
+        </w:rPr>
+        <w:t>GitHub：</w:t>
+      </w:r>
+    </w:p>
+    <w:p>
+      <w:pPr>
+        <w:numPr>
+          <w:ilvl w:val="0"/>
+          <w:numId w:val="0"/>
+        </w:numPr>
+        <w:rPr>
+          <w:rFonts w:hint="eastAsia"/>
+          <w:lang w:val="en-US" w:eastAsia="zh-CN"/>
+        </w:rPr>
+      </w:pPr>
+      <w:r>
+        <w:rPr>
+          <w:rFonts w:hint="eastAsia"/>
+          <w:lang w:val="en-US" w:eastAsia="zh-CN"/>
+        </w:rPr>
+        <w:t>要关联一个远程库，使用命令git remote add origin git@server-name:path/repo-name.git；</w:t>
+      </w:r>
+    </w:p>
+    <w:p>
+      <w:pPr>
+        <w:numPr>
+          <w:ilvl w:val="0"/>
+          <w:numId w:val="0"/>
+        </w:numPr>
+        <w:rPr>
+          <w:rFonts w:hint="eastAsia"/>
+          <w:lang w:val="en-US" w:eastAsia="zh-CN"/>
+        </w:rPr>
+      </w:pPr>
+    </w:p>
+    <w:p>
+      <w:pPr>
+        <w:numPr>
+          <w:ilvl w:val="0"/>
+          <w:numId w:val="0"/>
+        </w:numPr>
+        <w:rPr>
+          <w:rFonts w:hint="eastAsia"/>
+          <w:lang w:val="en-US" w:eastAsia="zh-CN"/>
+        </w:rPr>
+      </w:pPr>
+      <w:r>
+        <w:rPr>
+          <w:rFonts w:hint="eastAsia"/>
+          <w:lang w:val="en-US" w:eastAsia="zh-CN"/>
+        </w:rPr>
+        <w:t>关联后，使用命令git push -u origin master第一次推送master分支的所有内容；</w:t>
+      </w:r>
+    </w:p>
+    <w:p>
+      <w:pPr>
+        <w:numPr>
+          <w:ilvl w:val="0"/>
+          <w:numId w:val="0"/>
+        </w:numPr>
+        <w:rPr>
+          <w:rFonts w:hint="eastAsia"/>
+          <w:lang w:val="en-US" w:eastAsia="zh-CN"/>
+        </w:rPr>
+      </w:pPr>
+    </w:p>
+    <w:p>
+      <w:pPr>
+        <w:numPr>
+          <w:ilvl w:val="0"/>
+          <w:numId w:val="0"/>
+        </w:numPr>
+        <w:rPr>
+          <w:rFonts w:hint="eastAsia"/>
+          <w:lang w:val="en-US" w:eastAsia="zh-CN"/>
+        </w:rPr>
+      </w:pPr>
+      <w:r>
+        <w:rPr>
+          <w:rFonts w:hint="eastAsia"/>
+          <w:lang w:val="en-US" w:eastAsia="zh-CN"/>
+        </w:rPr>
+        <w:t>此后，每次本地提交后，只要有必要，就可以使用命令git push origin master推送最新修改；</w:t>
+      </w:r>
+    </w:p>
+    <w:p>
+      <w:pPr>
+        <w:numPr>
+          <w:ilvl w:val="0"/>
+          <w:numId w:val="0"/>
+        </w:numPr>
+        <w:rPr>
+          <w:rFonts w:hint="eastAsia"/>
+          <w:lang w:val="en-US" w:eastAsia="zh-CN"/>
+        </w:rPr>
+      </w:pPr>
+    </w:p>
+    <w:p>
+      <w:pPr>
+        <w:numPr>
+          <w:ilvl w:val="0"/>
+          <w:numId w:val="0"/>
+        </w:numPr>
+        <w:rPr>
+          <w:rFonts w:hint="eastAsia"/>
+          <w:lang w:val="en-US" w:eastAsia="zh-CN"/>
+        </w:rPr>
+      </w:pPr>
+      <w:r>
+        <w:rPr>
+          <w:rFonts w:hint="eastAsia"/>
+          <w:lang w:val="en-US" w:eastAsia="zh-CN"/>
+        </w:rPr>
+        <w:t>分布式版本系统的最大好处之一是在本地工作完全不需要考虑远程库的存在，也就是有没有联网都可以正常工作，而SVN在没有联网的时候是拒绝干活的！当有网络的时候，再把本地提交推送一下就完成了同步，真是太方便了！</w:t>
+      </w:r>
+    </w:p>
+    <w:p>
+      <w:pPr>
+        <w:numPr>
+          <w:ilvl w:val="0"/>
+          <w:numId w:val="0"/>
+        </w:numPr>
+        <w:rPr>
+          <w:rFonts w:hint="eastAsia"/>
+          <w:lang w:val="en-US" w:eastAsia="zh-CN"/>
+        </w:rPr>
+      </w:pPr>
+    </w:p>
+    <w:p>
+      <w:pPr>
+        <w:numPr>
+          <w:ilvl w:val="0"/>
+          <w:numId w:val="0"/>
+        </w:numPr>
+        <w:rPr>
+          <w:rFonts w:hint="eastAsia"/>
+          <w:lang w:val="en-US" w:eastAsia="zh-CN"/>
+        </w:rPr>
+      </w:pPr>
+      <w:r>
+        <w:rPr>
+          <w:rFonts w:hint="eastAsia"/>
+          <w:lang w:val="en-US" w:eastAsia="zh-CN"/>
+        </w:rPr>
+        <w:t>Git鼓励大量使用分支：</w:t>
+      </w:r>
+    </w:p>
+    <w:p>
+      <w:pPr>
+        <w:numPr>
+          <w:ilvl w:val="0"/>
+          <w:numId w:val="0"/>
+        </w:numPr>
+        <w:rPr>
+          <w:rFonts w:hint="eastAsia"/>
+          <w:lang w:val="en-US" w:eastAsia="zh-CN"/>
+        </w:rPr>
+      </w:pPr>
+    </w:p>
+    <w:p>
+      <w:pPr>
+        <w:numPr>
+          <w:ilvl w:val="0"/>
+          <w:numId w:val="0"/>
+        </w:numPr>
+        <w:rPr>
+          <w:rFonts w:hint="eastAsia"/>
+          <w:lang w:val="en-US" w:eastAsia="zh-CN"/>
+        </w:rPr>
+      </w:pPr>
+      <w:r>
+        <w:rPr>
+          <w:rFonts w:hint="eastAsia"/>
+          <w:lang w:val="en-US" w:eastAsia="zh-CN"/>
+        </w:rPr>
+        <w:t>查看分支：git branch</w:t>
+      </w:r>
+    </w:p>
+    <w:p>
+      <w:pPr>
+        <w:numPr>
+          <w:ilvl w:val="0"/>
+          <w:numId w:val="0"/>
+        </w:numPr>
+        <w:rPr>
+          <w:rFonts w:hint="eastAsia"/>
+          <w:lang w:val="en-US" w:eastAsia="zh-CN"/>
+        </w:rPr>
+      </w:pPr>
+    </w:p>
+    <w:p>
+      <w:pPr>
+        <w:numPr>
+          <w:ilvl w:val="0"/>
+          <w:numId w:val="0"/>
+        </w:numPr>
+        <w:rPr>
+          <w:rFonts w:hint="eastAsia"/>
+          <w:lang w:val="en-US" w:eastAsia="zh-CN"/>
+        </w:rPr>
+      </w:pPr>
+      <w:r>
+        <w:rPr>
+          <w:rFonts w:hint="eastAsia"/>
+          <w:lang w:val="en-US" w:eastAsia="zh-CN"/>
+        </w:rPr>
+        <w:t>创建分支：git branch &lt;name&gt;</w:t>
+      </w:r>
+    </w:p>
+    <w:p>
+      <w:pPr>
+        <w:numPr>
+          <w:ilvl w:val="0"/>
+          <w:numId w:val="0"/>
+        </w:numPr>
+        <w:rPr>
+          <w:rFonts w:hint="eastAsia"/>
+          <w:lang w:val="en-US" w:eastAsia="zh-CN"/>
+        </w:rPr>
+      </w:pPr>
+    </w:p>
+    <w:p>
+      <w:pPr>
+        <w:numPr>
+          <w:ilvl w:val="0"/>
+          <w:numId w:val="0"/>
+        </w:numPr>
+        <w:rPr>
+          <w:rFonts w:hint="eastAsia"/>
+          <w:lang w:val="en-US" w:eastAsia="zh-CN"/>
+        </w:rPr>
+      </w:pPr>
+      <w:r>
+        <w:rPr>
+          <w:rFonts w:hint="eastAsia"/>
+          <w:lang w:val="en-US" w:eastAsia="zh-CN"/>
+        </w:rPr>
+        <w:t>切换分支：git checkout &lt;name&gt;</w:t>
+      </w:r>
+    </w:p>
+    <w:p>
+      <w:pPr>
+        <w:numPr>
+          <w:ilvl w:val="0"/>
+          <w:numId w:val="0"/>
+        </w:numPr>
+        <w:rPr>
+          <w:rFonts w:hint="eastAsia"/>
+          <w:lang w:val="en-US" w:eastAsia="zh-CN"/>
+        </w:rPr>
+      </w:pPr>
+    </w:p>
+    <w:p>
+      <w:pPr>
+        <w:numPr>
+          <w:ilvl w:val="0"/>
+          <w:numId w:val="0"/>
+        </w:numPr>
+        <w:rPr>
+          <w:rFonts w:hint="eastAsia"/>
+          <w:lang w:val="en-US" w:eastAsia="zh-CN"/>
+        </w:rPr>
+      </w:pPr>
+      <w:r>
+        <w:rPr>
+          <w:rFonts w:hint="eastAsia"/>
+          <w:lang w:val="en-US" w:eastAsia="zh-CN"/>
+        </w:rPr>
+        <w:t>创建+切换分支：git checkout -b &lt;name&gt;</w:t>
+      </w:r>
+    </w:p>
+    <w:p>
+      <w:pPr>
+        <w:numPr>
+          <w:ilvl w:val="0"/>
+          <w:numId w:val="0"/>
+        </w:numPr>
+        <w:rPr>
+          <w:rFonts w:hint="eastAsia"/>
+          <w:lang w:val="en-US" w:eastAsia="zh-CN"/>
+        </w:rPr>
+      </w:pPr>
+    </w:p>
+    <w:p>
+      <w:pPr>
+        <w:numPr>
+          <w:ilvl w:val="0"/>
+          <w:numId w:val="0"/>
+        </w:numPr>
+        <w:rPr>
+          <w:rFonts w:hint="eastAsia"/>
+          <w:lang w:val="en-US" w:eastAsia="zh-CN"/>
+        </w:rPr>
+      </w:pPr>
+      <w:r>
+        <w:rPr>
+          <w:rFonts w:hint="eastAsia"/>
+          <w:lang w:val="en-US" w:eastAsia="zh-CN"/>
+        </w:rPr>
+        <w:t>合并某分支到当前分支：git merge &lt;name&gt;</w:t>
+      </w:r>
+    </w:p>
+    <w:p>
+      <w:pPr>
+        <w:numPr>
+          <w:ilvl w:val="0"/>
+          <w:numId w:val="0"/>
+        </w:numPr>
+        <w:rPr>
+          <w:rFonts w:hint="eastAsia"/>
+          <w:lang w:val="en-US" w:eastAsia="zh-CN"/>
+        </w:rPr>
+      </w:pPr>
+    </w:p>
+    <w:p>
+      <w:pPr>
+        <w:numPr>
+          <w:ilvl w:val="0"/>
+          <w:numId w:val="0"/>
+        </w:numPr>
+        <w:rPr>
+          <w:rFonts w:hint="eastAsia"/>
+          <w:lang w:val="en-US" w:eastAsia="zh-CN"/>
+        </w:rPr>
+      </w:pPr>
+      <w:r>
+        <w:rPr>
+          <w:rFonts w:hint="eastAsia"/>
+          <w:lang w:val="en-US" w:eastAsia="zh-CN"/>
+        </w:rPr>
+        <w:t>删除分支：git branch -d &lt;name&gt;</w:t>
+      </w:r>
+    </w:p>
+    <w:p>
+      <w:pPr>
+        <w:numPr>
+          <w:ilvl w:val="0"/>
+          <w:numId w:val="0"/>
+        </w:numPr>
+        <w:rPr>
+          <w:rFonts w:hint="eastAsia"/>
+          <w:lang w:val="en-US" w:eastAsia="zh-CN"/>
+        </w:rPr>
+      </w:pPr>
+    </w:p>
+    <w:p>
+      <w:pPr>
+        <w:numPr>
+          <w:ilvl w:val="0"/>
+          <w:numId w:val="0"/>
+        </w:numPr>
+        <w:rPr>
+          <w:rFonts w:hint="eastAsia"/>
+          <w:lang w:val="en-US" w:eastAsia="zh-CN"/>
+        </w:rPr>
+      </w:pPr>
+      <w:r>
+        <w:rPr>
+          <w:rFonts w:hint="eastAsia"/>
+          <w:lang w:val="en-US" w:eastAsia="zh-CN"/>
+        </w:rPr>
+        <w:t>当Git无法自动合并分支时，就必须首先解决冲突。解决冲突后，再提交，合并完成。</w:t>
+      </w:r>
+    </w:p>
+    <w:p>
+      <w:pPr>
+        <w:numPr>
+          <w:ilvl w:val="0"/>
+          <w:numId w:val="0"/>
+        </w:numPr>
+        <w:rPr>
+          <w:rFonts w:hint="eastAsia"/>
+          <w:lang w:val="en-US" w:eastAsia="zh-CN"/>
+        </w:rPr>
+      </w:pPr>
+    </w:p>
+    <w:p>
+      <w:pPr>
+        <w:numPr>
+          <w:ilvl w:val="0"/>
+          <w:numId w:val="0"/>
+        </w:numPr>
+        <w:rPr>
+          <w:rFonts w:hint="eastAsia"/>
+          <w:lang w:val="en-US" w:eastAsia="zh-CN"/>
+        </w:rPr>
+      </w:pPr>
+      <w:r>
+        <w:rPr>
+          <w:rFonts w:hint="eastAsia"/>
+          <w:lang w:val="en-US" w:eastAsia="zh-CN"/>
+        </w:rPr>
+        <w:t>非fast forward 模式合并，保留分支信息</w:t>
+      </w:r>
+    </w:p>
+    <w:p>
+      <w:pPr>
+        <w:numPr>
+          <w:ilvl w:val="0"/>
+          <w:numId w:val="0"/>
+        </w:numPr>
+        <w:rPr>
+          <w:rFonts w:hint="eastAsia"/>
+          <w:lang w:val="en-US" w:eastAsia="zh-CN"/>
+        </w:rPr>
+      </w:pPr>
+      <w:r>
+        <w:rPr>
+          <w:rFonts w:hint="eastAsia"/>
+          <w:lang w:val="en-US" w:eastAsia="zh-CN"/>
+        </w:rPr>
+        <w:t>Git checkout -b dev</w:t>
+      </w:r>
+    </w:p>
+    <w:p>
+      <w:pPr>
+        <w:numPr>
+          <w:ilvl w:val="0"/>
+          <w:numId w:val="0"/>
+        </w:numPr>
+        <w:rPr>
+          <w:rFonts w:hint="eastAsia"/>
+          <w:lang w:val="en-US" w:eastAsia="zh-CN"/>
+        </w:rPr>
+      </w:pPr>
+    </w:p>
+    <w:p>
+      <w:pPr>
+        <w:numPr>
+          <w:ilvl w:val="0"/>
+          <w:numId w:val="0"/>
+        </w:numPr>
+        <w:rPr>
+          <w:rFonts w:hint="eastAsia"/>
+          <w:lang w:val="en-US" w:eastAsia="zh-CN"/>
+        </w:rPr>
+      </w:pPr>
+    </w:p>
+    <w:p>
+      <w:pPr>
+        <w:numPr>
+          <w:ilvl w:val="0"/>
+          <w:numId w:val="0"/>
+        </w:numPr>
+        <w:rPr>
+          <w:rFonts w:hint="eastAsia"/>
+          <w:lang w:val="en-US" w:eastAsia="zh-CN"/>
+        </w:rPr>
+      </w:pPr>
+      <w:r>
+        <w:rPr>
+          <w:rFonts w:hint="eastAsia"/>
+          <w:lang w:val="en-US" w:eastAsia="zh-CN"/>
+        </w:rPr>
+        <w:t>准备合并dev分支，请注意--no-ff参数，表示禁用Fast forward：</w:t>
+      </w:r>
+    </w:p>
+    <w:p>
+      <w:pPr>
+        <w:numPr>
+          <w:ilvl w:val="0"/>
+          <w:numId w:val="0"/>
+        </w:numPr>
+        <w:rPr>
+          <w:rFonts w:hint="eastAsia"/>
+          <w:lang w:val="en-US" w:eastAsia="zh-CN"/>
+        </w:rPr>
+      </w:pPr>
+    </w:p>
+    <w:p>
+      <w:pPr>
+        <w:numPr>
+          <w:ilvl w:val="0"/>
+          <w:numId w:val="0"/>
+        </w:numPr>
+        <w:rPr>
+          <w:rFonts w:hint="eastAsia"/>
+          <w:lang w:val="en-US" w:eastAsia="zh-CN"/>
+        </w:rPr>
+      </w:pPr>
+      <w:r>
+        <w:rPr>
+          <w:rFonts w:hint="eastAsia"/>
+          <w:lang w:val="en-US" w:eastAsia="zh-CN"/>
+        </w:rPr>
+        <w:t>$ git merge --no-ff -m "merge with no-ff" dev</w:t>
+      </w:r>
+    </w:p>
+    <w:p>
+      <w:pPr>
+        <w:numPr>
+          <w:ilvl w:val="0"/>
+          <w:numId w:val="0"/>
+        </w:numPr>
+        <w:rPr>
+          <w:rFonts w:hint="eastAsia"/>
+          <w:lang w:val="en-US" w:eastAsia="zh-CN"/>
+        </w:rPr>
+      </w:pPr>
+      <w:r>
+        <w:rPr>
+          <w:rFonts w:hint="eastAsia"/>
+          <w:lang w:val="en-US" w:eastAsia="zh-CN"/>
+        </w:rPr>
+        <w:t>Merge made by the 'recursive' strategy.</w:t>
+      </w:r>
+    </w:p>
+    <w:p>
+      <w:pPr>
+        <w:numPr>
+          <w:ilvl w:val="0"/>
+          <w:numId w:val="0"/>
+        </w:numPr>
+        <w:rPr>
+          <w:rFonts w:hint="eastAsia"/>
+          <w:lang w:val="en-US" w:eastAsia="zh-CN"/>
+        </w:rPr>
+      </w:pPr>
+      <w:r>
+        <w:rPr>
+          <w:rFonts w:hint="eastAsia"/>
+          <w:lang w:val="en-US" w:eastAsia="zh-CN"/>
+        </w:rPr>
+        <w:t xml:space="preserve"> readme.txt |    1 +</w:t>
+      </w:r>
+    </w:p>
+    <w:p>
+      <w:pPr>
+        <w:numPr>
+          <w:ilvl w:val="0"/>
+          <w:numId w:val="0"/>
+        </w:numPr>
+        <w:rPr>
+          <w:rFonts w:hint="eastAsia"/>
+          <w:lang w:val="en-US" w:eastAsia="zh-CN"/>
+        </w:rPr>
+      </w:pPr>
+      <w:r>
+        <w:rPr>
+          <w:rFonts w:hint="eastAsia"/>
+          <w:lang w:val="en-US" w:eastAsia="zh-CN"/>
+        </w:rPr>
+        <w:t xml:space="preserve"> 1 file changed, 1 insertion(+)</w:t>
+      </w:r>
+    </w:p>
+    <w:p>
+      <w:pPr>
+        <w:numPr>
+          <w:ilvl w:val="0"/>
+          <w:numId w:val="0"/>
+        </w:numPr>
+        <w:rPr>
+          <w:rFonts w:hint="eastAsia"/>
+          <w:lang w:val="en-US" w:eastAsia="zh-CN"/>
+        </w:rPr>
+      </w:pPr>
+    </w:p>
+    <w:p>
+      <w:pPr>
+        <w:numPr>
+          <w:ilvl w:val="0"/>
+          <w:numId w:val="0"/>
+        </w:numPr>
+        <w:rPr>
+          <w:rFonts w:hint="eastAsia"/>
+          <w:lang w:val="en-US" w:eastAsia="zh-CN"/>
+        </w:rPr>
+      </w:pPr>
+      <w:r>
+        <w:rPr>
+          <w:rFonts w:hint="eastAsia"/>
+          <w:lang w:val="en-US" w:eastAsia="zh-CN"/>
+        </w:rPr>
+        <w:t>Bug</w:t>
+      </w:r>
+    </w:p>
+    <w:p>
+      <w:pPr>
+        <w:numPr>
+          <w:ilvl w:val="0"/>
+          <w:numId w:val="0"/>
+        </w:numPr>
+        <w:rPr>
+          <w:rFonts w:hint="eastAsia"/>
+          <w:lang w:val="en-US" w:eastAsia="zh-CN"/>
+        </w:rPr>
+      </w:pPr>
+      <w:r>
+        <w:rPr>
+          <w:rFonts w:hint="eastAsia"/>
+          <w:lang w:val="en-US" w:eastAsia="zh-CN"/>
+        </w:rPr>
+        <w:t>Feature</w:t>
+      </w:r>
+    </w:p>
+    <w:p>
+      <w:pPr>
+        <w:numPr>
+          <w:ilvl w:val="0"/>
+          <w:numId w:val="0"/>
+        </w:numPr>
+        <w:rPr>
+          <w:rFonts w:hint="eastAsia"/>
+          <w:lang w:val="en-US" w:eastAsia="zh-CN"/>
+        </w:rPr>
+      </w:pPr>
+      <w:r>
+        <w:rPr>
+          <w:rFonts w:hint="eastAsia"/>
+          <w:lang w:val="en-US" w:eastAsia="zh-CN"/>
+        </w:rPr>
+        <w:t>多人协作</w:t>
+      </w:r>
+    </w:p>
+    <w:p>
+      <w:pPr>
+        <w:numPr>
+          <w:ilvl w:val="0"/>
+          <w:numId w:val="0"/>
+        </w:numPr>
+        <w:rPr>
+          <w:rFonts w:hint="eastAsia"/>
+          <w:lang w:val="en-US" w:eastAsia="zh-CN"/>
+        </w:rPr>
+      </w:pPr>
+      <w:r>
+        <w:rPr>
+          <w:rFonts w:hint="eastAsia"/>
+          <w:lang w:val="en-US" w:eastAsia="zh-CN"/>
+        </w:rPr>
+        <w:t>小结</w:t>
+      </w:r>
+    </w:p>
+    <w:p>
+      <w:pPr>
+        <w:numPr>
+          <w:ilvl w:val="0"/>
+          <w:numId w:val="0"/>
+        </w:numPr>
+        <w:rPr>
+          <w:rFonts w:hint="eastAsia"/>
+          <w:lang w:val="en-US" w:eastAsia="zh-CN"/>
+        </w:rPr>
+      </w:pPr>
+    </w:p>
+    <w:p>
+      <w:pPr>
+        <w:numPr>
+          <w:ilvl w:val="0"/>
+          <w:numId w:val="0"/>
+        </w:numPr>
+        <w:rPr>
+          <w:rFonts w:hint="eastAsia"/>
+          <w:lang w:val="en-US" w:eastAsia="zh-CN"/>
+        </w:rPr>
+      </w:pPr>
+      <w:r>
+        <w:rPr>
+          <w:rFonts w:hint="eastAsia"/>
+          <w:lang w:val="en-US" w:eastAsia="zh-CN"/>
+        </w:rPr>
+        <w:t>查看远程库信息，使用git remote -v；</w:t>
+      </w:r>
+    </w:p>
+    <w:p>
+      <w:pPr>
+        <w:numPr>
+          <w:ilvl w:val="0"/>
+          <w:numId w:val="0"/>
+        </w:numPr>
+        <w:rPr>
+          <w:rFonts w:hint="eastAsia"/>
+          <w:lang w:val="en-US" w:eastAsia="zh-CN"/>
+        </w:rPr>
+      </w:pPr>
+    </w:p>
+    <w:p>
+      <w:pPr>
+        <w:numPr>
+          <w:ilvl w:val="0"/>
+          <w:numId w:val="0"/>
+        </w:numPr>
+        <w:rPr>
+          <w:rFonts w:hint="eastAsia"/>
+          <w:lang w:val="en-US" w:eastAsia="zh-CN"/>
+        </w:rPr>
+      </w:pPr>
+      <w:r>
+        <w:rPr>
+          <w:rFonts w:hint="eastAsia"/>
+          <w:lang w:val="en-US" w:eastAsia="zh-CN"/>
+        </w:rPr>
+        <w:t>本地新建的分支如果不推送到远程，对其他人就是不可见的；</w:t>
+      </w:r>
+    </w:p>
+    <w:p>
+      <w:pPr>
+        <w:numPr>
+          <w:ilvl w:val="0"/>
+          <w:numId w:val="0"/>
+        </w:numPr>
+        <w:rPr>
+          <w:rFonts w:hint="eastAsia"/>
+          <w:lang w:val="en-US" w:eastAsia="zh-CN"/>
+        </w:rPr>
+      </w:pPr>
+    </w:p>
+    <w:p>
+      <w:pPr>
+        <w:numPr>
+          <w:ilvl w:val="0"/>
+          <w:numId w:val="0"/>
+        </w:numPr>
+        <w:rPr>
+          <w:rFonts w:hint="eastAsia"/>
+          <w:lang w:val="en-US" w:eastAsia="zh-CN"/>
+        </w:rPr>
+      </w:pPr>
+      <w:r>
+        <w:rPr>
+          <w:rFonts w:hint="eastAsia"/>
+          <w:lang w:val="en-US" w:eastAsia="zh-CN"/>
+        </w:rPr>
+        <w:t>从本地推送分支，使用git push origin branch-name，如果推送失败，先用git pull抓取远程的新提交；</w:t>
+      </w:r>
+    </w:p>
+    <w:p>
+      <w:pPr>
+        <w:numPr>
+          <w:ilvl w:val="0"/>
+          <w:numId w:val="0"/>
+        </w:numPr>
+        <w:rPr>
+          <w:rFonts w:hint="eastAsia"/>
+          <w:lang w:val="en-US" w:eastAsia="zh-CN"/>
+        </w:rPr>
+      </w:pPr>
+    </w:p>
+    <w:p>
+      <w:pPr>
+        <w:numPr>
+          <w:ilvl w:val="0"/>
+          <w:numId w:val="0"/>
+        </w:numPr>
+        <w:rPr>
+          <w:rFonts w:hint="eastAsia"/>
+          <w:lang w:val="en-US" w:eastAsia="zh-CN"/>
+        </w:rPr>
+      </w:pPr>
+      <w:r>
+        <w:rPr>
+          <w:rFonts w:hint="eastAsia"/>
+          <w:lang w:val="en-US" w:eastAsia="zh-CN"/>
+        </w:rPr>
+        <w:t>在本地创建和远程分支对应的分支，使用git checkout -b branch-name origin/branch-name，本地和远程分支的名称最好一致；</w:t>
+      </w:r>
+    </w:p>
+    <w:p>
+      <w:pPr>
+        <w:numPr>
+          <w:ilvl w:val="0"/>
+          <w:numId w:val="0"/>
+        </w:numPr>
+        <w:rPr>
+          <w:rFonts w:hint="eastAsia"/>
+          <w:lang w:val="en-US" w:eastAsia="zh-CN"/>
+        </w:rPr>
+      </w:pPr>
+    </w:p>
+    <w:p>
+      <w:pPr>
+        <w:numPr>
+          <w:ilvl w:val="0"/>
+          <w:numId w:val="0"/>
+        </w:numPr>
+        <w:rPr>
+          <w:rFonts w:hint="eastAsia"/>
+          <w:lang w:val="en-US" w:eastAsia="zh-CN"/>
+        </w:rPr>
+      </w:pPr>
+      <w:r>
+        <w:rPr>
+          <w:rFonts w:hint="eastAsia"/>
+          <w:lang w:val="en-US" w:eastAsia="zh-CN"/>
+        </w:rPr>
+        <w:t>建立本地分支和远程分支的关联，使用git branch --set-upstream branch-name origin/branch-name；</w:t>
+      </w:r>
+    </w:p>
+    <w:p>
+      <w:pPr>
+        <w:numPr>
+          <w:ilvl w:val="0"/>
+          <w:numId w:val="0"/>
+        </w:numPr>
+        <w:rPr>
+          <w:rFonts w:hint="eastAsia"/>
+          <w:lang w:val="en-US" w:eastAsia="zh-CN"/>
+        </w:rPr>
+      </w:pPr>
+    </w:p>
+    <w:p>
+      <w:pPr>
+        <w:numPr>
+          <w:ilvl w:val="0"/>
+          <w:numId w:val="0"/>
+        </w:numPr>
+        <w:rPr>
+          <w:rFonts w:hint="eastAsia"/>
+          <w:lang w:val="en-US" w:eastAsia="zh-CN"/>
+        </w:rPr>
+      </w:pPr>
+      <w:r>
+        <w:rPr>
+          <w:rFonts w:hint="eastAsia"/>
+          <w:lang w:val="en-US" w:eastAsia="zh-CN"/>
+        </w:rPr>
+        <w:t>从远程抓取分支，使用git pull，如果有冲突，要先处理冲突。</w:t>
+      </w:r>
     </w:p>
     <w:sectPr>
       <w:pgSz w:w="11906" w:h="16838"/>
@@ -1493,13 +1974,33 @@
       <w:lang w:val="en-US" w:eastAsia="zh-CN" w:bidi="ar-SA"/>
     </w:rPr>
   </w:style>
-  <w:style w:type="character" w:default="1" w:styleId="3">
+  <w:style w:type="paragraph" w:styleId="2">
+    <w:name w:val="heading 3"/>
+    <w:basedOn w:val="1"/>
+    <w:next w:val="1"/>
+    <w:unhideWhenUsed/>
+    <w:qFormat/>
+    <w:uiPriority w:val="0"/>
+    <w:pPr>
+      <w:spacing w:before="0" w:beforeAutospacing="1" w:after="0" w:afterAutospacing="1"/>
+      <w:jc w:val="left"/>
+    </w:pPr>
+    <w:rPr>
+      <w:rFonts w:hint="eastAsia" w:ascii="宋体" w:hAnsi="宋体" w:eastAsia="宋体" w:cs="宋体"/>
+      <w:b/>
+      <w:kern w:val="0"/>
+      <w:sz w:val="27"/>
+      <w:szCs w:val="27"/>
+      <w:lang w:val="en-US" w:eastAsia="zh-CN" w:bidi="ar"/>
+    </w:rPr>
+  </w:style>
+  <w:style w:type="character" w:default="1" w:styleId="4">
     <w:name w:val="Default Paragraph Font"/>
     <w:semiHidden/>
     <w:qFormat/>
     <w:uiPriority w:val="0"/>
   </w:style>
-  <w:style w:type="table" w:default="1" w:styleId="5">
+  <w:style w:type="table" w:default="1" w:styleId="6">
     <w:name w:val="Normal Table"/>
     <w:semiHidden/>
     <w:qFormat/>
@@ -1514,7 +2015,7 @@
       </w:tblCellMar>
     </w:tblPr>
   </w:style>
-  <w:style w:type="paragraph" w:styleId="2">
+  <w:style w:type="paragraph" w:styleId="3">
     <w:name w:val="Normal (Web)"/>
     <w:basedOn w:val="1"/>
     <w:qFormat/>
@@ -1530,9 +2031,9 @@
       <w:lang w:val="en-US" w:eastAsia="zh-CN" w:bidi="ar"/>
     </w:rPr>
   </w:style>
-  <w:style w:type="character" w:styleId="4">
+  <w:style w:type="character" w:styleId="5">
     <w:name w:val="HTML Code"/>
-    <w:basedOn w:val="3"/>
+    <w:basedOn w:val="4"/>
     <w:uiPriority w:val="0"/>
     <w:rPr>
       <w:rFonts w:ascii="Courier New" w:hAnsi="Courier New"/>

</xml_diff>